<commit_message>
premier exercice sur les stats et push
</commit_message>
<xml_diff>
--- a/Exercices.docx
+++ b/Exercices.docx
@@ -1,6 +1,6 @@
 
 <file path=word/document.xml><?xml version="1.0" encoding="utf-8"?>
-<w:document xmlns:wpc="http://schemas.microsoft.com/office/word/2010/wordprocessingCanvas" xmlns:cx="http://schemas.microsoft.com/office/drawing/2014/chartex" xmlns:mc="http://schemas.openxmlformats.org/markup-compatibility/2006" xmlns:o="urn:schemas-microsoft-com:office:office" xmlns:r="http://schemas.openxmlformats.org/officeDocument/2006/relationships" xmlns:m="http://schemas.openxmlformats.org/officeDocument/2006/math" xmlns:v="urn:schemas-microsoft-com:vml" xmlns:wp14="http://schemas.microsoft.com/office/word/2010/wordprocessingDrawing" xmlns:wp="http://schemas.openxmlformats.org/drawingml/2006/wordprocessingDrawing" xmlns:w10="urn:schemas-microsoft-com:office:word" xmlns:w="http://schemas.openxmlformats.org/wordprocessingml/2006/main" xmlns:w14="http://schemas.microsoft.com/office/word/2010/wordml" xmlns:w15="http://schemas.microsoft.com/office/word/2012/wordml" xmlns:w16se="http://schemas.microsoft.com/office/word/2015/wordml/symex" xmlns:wpg="http://schemas.microsoft.com/office/word/2010/wordprocessingGroup" xmlns:wpi="http://schemas.microsoft.com/office/word/2010/wordprocessingInk" xmlns:wne="http://schemas.microsoft.com/office/word/2006/wordml" xmlns:wps="http://schemas.microsoft.com/office/word/2010/wordprocessingShape" mc:Ignorable="w14 w15 w16se wp14">
+<w:document xmlns:wpc="http://schemas.microsoft.com/office/word/2010/wordprocessingCanvas" xmlns:cx="http://schemas.microsoft.com/office/drawing/2014/chartex" xmlns:cx1="http://schemas.microsoft.com/office/drawing/2015/9/8/chartex" xmlns:mc="http://schemas.openxmlformats.org/markup-compatibility/2006" xmlns:o="urn:schemas-microsoft-com:office:office" xmlns:r="http://schemas.openxmlformats.org/officeDocument/2006/relationships" xmlns:m="http://schemas.openxmlformats.org/officeDocument/2006/math" xmlns:v="urn:schemas-microsoft-com:vml" xmlns:wp14="http://schemas.microsoft.com/office/word/2010/wordprocessingDrawing" xmlns:wp="http://schemas.openxmlformats.org/drawingml/2006/wordprocessingDrawing" xmlns:w10="urn:schemas-microsoft-com:office:word" xmlns:w="http://schemas.openxmlformats.org/wordprocessingml/2006/main" xmlns:w14="http://schemas.microsoft.com/office/word/2010/wordml" xmlns:w15="http://schemas.microsoft.com/office/word/2012/wordml" xmlns:w16se="http://schemas.microsoft.com/office/word/2015/wordml/symex" xmlns:wpg="http://schemas.microsoft.com/office/word/2010/wordprocessingGroup" xmlns:wpi="http://schemas.microsoft.com/office/word/2010/wordprocessingInk" xmlns:wne="http://schemas.microsoft.com/office/word/2006/wordml" xmlns:wps="http://schemas.microsoft.com/office/word/2010/wordprocessingShape" mc:Ignorable="w14 w15 w16se wp14">
   <w:body>
     <w:p>
       <w:pPr>
@@ -35,13 +35,7 @@
         <w:rPr>
           <w:lang w:val="fr-FR"/>
         </w:rPr>
-        <w:t>Voici une série de variables : nombre d’enfants dans une famille, couleur des yeux, catégorie socio-professionnelle, Province de naissance,</w:t>
-      </w:r>
-      <w:r>
-        <w:rPr>
-          <w:lang w:val="fr-FR"/>
-        </w:rPr>
-        <w:t xml:space="preserve"> Niveau d’études, Revenu, Poids, Sexe, Age, Type de voiture, Taille.</w:t>
+        <w:t>Voici une série de variables : nombre d’enfants dans une famille, couleur des yeux, catégorie socio-professionnelle, Province de naissance, Niveau d’études, Revenu, Poids, Sexe, Age, Type de voiture, Taille.</w:t>
       </w:r>
     </w:p>
     <w:p>
@@ -69,6 +63,58 @@
         <w:rPr>
           <w:lang w:val="fr-FR"/>
         </w:rPr>
+        <w:t>Résolution :</w:t>
+      </w:r>
+    </w:p>
+    <w:p>
+      <w:pPr>
+        <w:pStyle w:val="Paragraphedeliste"/>
+        <w:numPr>
+          <w:ilvl w:val="0"/>
+          <w:numId w:val="6"/>
+        </w:numPr>
+        <w:jc w:val="both"/>
+        <w:rPr>
+          <w:lang w:val="fr-FR"/>
+        </w:rPr>
+      </w:pPr>
+      <w:r>
+        <w:rPr>
+          <w:lang w:val="fr-FR"/>
+        </w:rPr>
+        <w:t>Variable qualitative : couleur des yeux, catégorie socio-professionnelle, Province de naissance, Niveau d’études, Type de voiture, sexe</w:t>
+      </w:r>
+    </w:p>
+    <w:p>
+      <w:pPr>
+        <w:pStyle w:val="Paragraphedeliste"/>
+        <w:numPr>
+          <w:ilvl w:val="0"/>
+          <w:numId w:val="6"/>
+        </w:numPr>
+        <w:jc w:val="both"/>
+        <w:rPr>
+          <w:lang w:val="fr-FR"/>
+        </w:rPr>
+      </w:pPr>
+      <w:r>
+        <w:rPr>
+          <w:lang w:val="fr-FR"/>
+        </w:rPr>
+        <w:t xml:space="preserve">Variable quantitative : Revenu, Poids, Age, taille </w:t>
+      </w:r>
+    </w:p>
+    <w:p>
+      <w:pPr>
+        <w:jc w:val="both"/>
+        <w:rPr>
+          <w:lang w:val="fr-FR"/>
+        </w:rPr>
+      </w:pPr>
+      <w:r>
+        <w:rPr>
+          <w:lang w:val="fr-FR"/>
+        </w:rPr>
         <w:t xml:space="preserve">2. On dispose des résultats d’une enquête concernant l’âge des apprenants de </w:t>
       </w:r>
       <w:proofErr w:type="spellStart"/>
@@ -116,30 +162,130 @@
     </w:p>
     <w:p>
       <w:pPr>
-        <w:jc w:val="both"/>
-        <w:rPr>
-          <w:lang w:val="fr-FR"/>
-        </w:rPr>
-      </w:pPr>
-      <w:r>
-        <w:rPr>
-          <w:lang w:val="fr-FR"/>
-        </w:rPr>
-        <w:t xml:space="preserve">3. Un individu qui désire d’arrêter de fumer note le nombre de cigarette qu’il allume quotidiennement pendant 1 mois. A la fin de cette période, il obtient la compilation </w:t>
-      </w:r>
-      <w:proofErr w:type="gramStart"/>
-      <w:r>
-        <w:rPr>
-          <w:lang w:val="fr-FR"/>
-        </w:rPr>
-        <w:t>suivante:</w:t>
-      </w:r>
-      <w:proofErr w:type="gramEnd"/>
-      <w:r>
-        <w:rPr>
-          <w:lang w:val="fr-FR"/>
-        </w:rPr>
-        <w:t xml:space="preserve"> </w:t>
+        <w:pStyle w:val="Paragraphedeliste"/>
+        <w:numPr>
+          <w:ilvl w:val="0"/>
+          <w:numId w:val="7"/>
+        </w:numPr>
+        <w:jc w:val="both"/>
+        <w:rPr>
+          <w:lang w:val="fr-FR"/>
+        </w:rPr>
+      </w:pPr>
+      <w:r>
+        <w:rPr>
+          <w:lang w:val="fr-FR"/>
+        </w:rPr>
+        <w:t>Population : 20</w:t>
+      </w:r>
+    </w:p>
+    <w:p>
+      <w:pPr>
+        <w:pStyle w:val="Paragraphedeliste"/>
+        <w:numPr>
+          <w:ilvl w:val="0"/>
+          <w:numId w:val="7"/>
+        </w:numPr>
+        <w:jc w:val="both"/>
+        <w:rPr>
+          <w:lang w:val="fr-FR"/>
+        </w:rPr>
+      </w:pPr>
+      <w:r>
+        <w:rPr>
+          <w:lang w:val="fr-FR"/>
+        </w:rPr>
+        <w:t>Unité statistique : un apprenant</w:t>
+      </w:r>
+    </w:p>
+    <w:p>
+      <w:pPr>
+        <w:pStyle w:val="Paragraphedeliste"/>
+        <w:numPr>
+          <w:ilvl w:val="0"/>
+          <w:numId w:val="7"/>
+        </w:numPr>
+        <w:jc w:val="both"/>
+        <w:rPr>
+          <w:lang w:val="fr-FR"/>
+        </w:rPr>
+      </w:pPr>
+      <w:r>
+        <w:rPr>
+          <w:lang w:val="fr-FR"/>
+        </w:rPr>
+        <w:t>Le caractère : âge</w:t>
+      </w:r>
+    </w:p>
+    <w:p>
+      <w:pPr>
+        <w:pStyle w:val="Paragraphedeliste"/>
+        <w:numPr>
+          <w:ilvl w:val="0"/>
+          <w:numId w:val="7"/>
+        </w:numPr>
+        <w:jc w:val="both"/>
+        <w:rPr>
+          <w:lang w:val="fr-FR"/>
+        </w:rPr>
+      </w:pPr>
+      <w:r>
+        <w:rPr>
+          <w:lang w:val="fr-FR"/>
+        </w:rPr>
+        <w:t>Modalité : âge de chaque apprenant</w:t>
+      </w:r>
+    </w:p>
+    <w:p>
+      <w:pPr>
+        <w:pStyle w:val="Paragraphedeliste"/>
+        <w:numPr>
+          <w:ilvl w:val="0"/>
+          <w:numId w:val="7"/>
+        </w:numPr>
+        <w:jc w:val="both"/>
+        <w:rPr>
+          <w:lang w:val="fr-FR"/>
+        </w:rPr>
+      </w:pPr>
+      <w:r>
+        <w:rPr>
+          <w:lang w:val="fr-FR"/>
+        </w:rPr>
+        <w:t>Fréquence absolue :</w:t>
+      </w:r>
+    </w:p>
+    <w:p>
+      <w:pPr>
+        <w:pStyle w:val="Paragraphedeliste"/>
+        <w:numPr>
+          <w:ilvl w:val="0"/>
+          <w:numId w:val="7"/>
+        </w:numPr>
+        <w:jc w:val="both"/>
+        <w:rPr>
+          <w:lang w:val="fr-FR"/>
+        </w:rPr>
+      </w:pPr>
+      <w:r>
+        <w:rPr>
+          <w:lang w:val="fr-FR"/>
+        </w:rPr>
+        <w:t>Fréquence relative :</w:t>
+      </w:r>
+    </w:p>
+    <w:p>
+      <w:pPr>
+        <w:jc w:val="both"/>
+        <w:rPr>
+          <w:lang w:val="fr-FR"/>
+        </w:rPr>
+      </w:pPr>
+      <w:r>
+        <w:rPr>
+          <w:lang w:val="fr-FR"/>
+        </w:rPr>
+        <w:t xml:space="preserve">3. Un individu qui désire d’arrêter de fumer note le nombre de cigarette qu’il allume quotidiennement pendant 1 mois. A la fin de cette période, il obtient la compilation suivante: </w:t>
       </w:r>
     </w:p>
     <w:p>
@@ -175,27 +321,7 @@
         <w:rPr>
           <w:lang w:val="fr-FR"/>
         </w:rPr>
-        <w:t>Une fois, il n’a fumé qu’une</w:t>
-      </w:r>
-      <w:r>
-        <w:rPr>
-          <w:lang w:val="fr-FR"/>
-        </w:rPr>
-        <w:t xml:space="preserve"> </w:t>
-      </w:r>
-      <w:proofErr w:type="gramStart"/>
-      <w:r>
-        <w:rPr>
-          <w:lang w:val="fr-FR"/>
-        </w:rPr>
-        <w:t>cigarette;</w:t>
-      </w:r>
-      <w:proofErr w:type="gramEnd"/>
-      <w:r>
-        <w:rPr>
-          <w:lang w:val="fr-FR"/>
-        </w:rPr>
-        <w:t xml:space="preserve"> </w:t>
+        <w:t xml:space="preserve">Une fois, il n’a fumé qu’une cigarette; </w:t>
       </w:r>
     </w:p>
     <w:p>
@@ -213,21 +339,7 @@
         <w:rPr>
           <w:lang w:val="fr-FR"/>
         </w:rPr>
-        <w:t xml:space="preserve">Une fois, il n’en a fumé </w:t>
-      </w:r>
-      <w:proofErr w:type="gramStart"/>
-      <w:r>
-        <w:rPr>
-          <w:lang w:val="fr-FR"/>
-        </w:rPr>
-        <w:t>deux;</w:t>
-      </w:r>
-      <w:proofErr w:type="gramEnd"/>
-      <w:r>
-        <w:rPr>
-          <w:lang w:val="fr-FR"/>
-        </w:rPr>
-        <w:t xml:space="preserve"> </w:t>
+        <w:t xml:space="preserve">Une fois, il n’en a fumé deux; </w:t>
       </w:r>
     </w:p>
     <w:p>
@@ -245,21 +357,7 @@
         <w:rPr>
           <w:lang w:val="fr-FR"/>
         </w:rPr>
-        <w:t xml:space="preserve">Sept fois, il n’en a fumé </w:t>
-      </w:r>
-      <w:proofErr w:type="gramStart"/>
-      <w:r>
-        <w:rPr>
-          <w:lang w:val="fr-FR"/>
-        </w:rPr>
-        <w:t>trois;</w:t>
-      </w:r>
-      <w:proofErr w:type="gramEnd"/>
-      <w:r>
-        <w:rPr>
-          <w:lang w:val="fr-FR"/>
-        </w:rPr>
-        <w:t xml:space="preserve"> </w:t>
+        <w:t xml:space="preserve">Sept fois, il n’en a fumé trois; </w:t>
       </w:r>
     </w:p>
     <w:p>
@@ -277,24 +375,8 @@
         <w:rPr>
           <w:lang w:val="fr-FR"/>
         </w:rPr>
-        <w:t xml:space="preserve">Douze fois, il n’en a fumé </w:t>
-      </w:r>
-      <w:proofErr w:type="gramStart"/>
-      <w:r>
-        <w:rPr>
-          <w:lang w:val="fr-FR"/>
-        </w:rPr>
-        <w:t>quatre;</w:t>
-      </w:r>
-      <w:proofErr w:type="gramEnd"/>
-      <w:r>
-        <w:rPr>
-          <w:lang w:val="fr-FR"/>
-        </w:rPr>
-        <w:t xml:space="preserve"> </w:t>
-      </w:r>
-      <w:bookmarkStart w:id="0" w:name="_GoBack"/>
-      <w:bookmarkEnd w:id="0"/>
+        <w:t xml:space="preserve">Douze fois, il n’en a fumé quatre; </w:t>
+      </w:r>
     </w:p>
     <w:p>
       <w:pPr>
@@ -311,7 +393,15 @@
         <w:rPr>
           <w:lang w:val="fr-FR"/>
         </w:rPr>
-        <w:t xml:space="preserve">Huit fois, il en a fumé cinq dans la journée. </w:t>
+        <w:t>Huit fois, il en a fumé cinq dans l</w:t>
+      </w:r>
+      <w:bookmarkStart w:id="0" w:name="_GoBack"/>
+      <w:bookmarkEnd w:id="0"/>
+      <w:r>
+        <w:rPr>
+          <w:lang w:val="fr-FR"/>
+        </w:rPr>
+        <w:t xml:space="preserve">a journée. </w:t>
       </w:r>
     </w:p>
     <w:p>
@@ -340,16 +430,20 @@
         <w:rPr>
           <w:lang w:val="fr-FR"/>
         </w:rPr>
-        <w:t>Les observations de cet individu sont-elles porté sur une N ou un n choisi hasard à l’intérieur de celle-</w:t>
-      </w:r>
-      <w:proofErr w:type="gramStart"/>
-      <w:r>
-        <w:rPr>
-          <w:lang w:val="fr-FR"/>
-        </w:rPr>
-        <w:t>ci?</w:t>
-      </w:r>
-      <w:proofErr w:type="gramEnd"/>
+        <w:t xml:space="preserve">Les observations de cet individu sont-elles </w:t>
+      </w:r>
+      <w:r>
+        <w:rPr>
+          <w:lang w:val="fr-FR"/>
+        </w:rPr>
+        <w:t>portées</w:t>
+      </w:r>
+      <w:r>
+        <w:rPr>
+          <w:lang w:val="fr-FR"/>
+        </w:rPr>
+        <w:t xml:space="preserve"> sur une N ou un n choisi hasard à l’intérieur de celle-ci?</w:t>
+      </w:r>
     </w:p>
     <w:p>
       <w:pPr>
@@ -384,16 +478,8 @@
         <w:rPr>
           <w:lang w:val="fr-FR"/>
         </w:rPr>
-        <w:t xml:space="preserve">Quel est le caractère </w:t>
-      </w:r>
-      <w:proofErr w:type="gramStart"/>
-      <w:r>
-        <w:rPr>
-          <w:lang w:val="fr-FR"/>
-        </w:rPr>
-        <w:t>étudié?</w:t>
-      </w:r>
-      <w:proofErr w:type="gramEnd"/>
+        <w:t>Quel est le caractère étudié?</w:t>
+      </w:r>
     </w:p>
     <w:p>
       <w:pPr>
@@ -410,21 +496,7 @@
         <w:rPr>
           <w:lang w:val="fr-FR"/>
         </w:rPr>
-        <w:t>De quel type de caractère s’agit-</w:t>
-      </w:r>
-      <w:proofErr w:type="gramStart"/>
-      <w:r>
-        <w:rPr>
-          <w:lang w:val="fr-FR"/>
-        </w:rPr>
-        <w:t>il?</w:t>
-      </w:r>
-      <w:proofErr w:type="gramEnd"/>
-      <w:r>
-        <w:rPr>
-          <w:lang w:val="fr-FR"/>
-        </w:rPr>
-        <w:t xml:space="preserve"> </w:t>
+        <w:t xml:space="preserve">De quel type de caractère s’agit-il? </w:t>
       </w:r>
     </w:p>
     <w:p>
@@ -442,6 +514,7 @@
         <w:rPr>
           <w:lang w:val="fr-FR"/>
         </w:rPr>
+        <w:lastRenderedPageBreak/>
         <w:t xml:space="preserve">Présenter le tableau de cette distribution en y indiquant les modalités et leurs effectifs respectifs. </w:t>
       </w:r>
     </w:p>
@@ -472,7 +545,7 @@
 </file>
 
 <file path=word/numbering.xml><?xml version="1.0" encoding="utf-8"?>
-<w:numbering xmlns:wpc="http://schemas.microsoft.com/office/word/2010/wordprocessingCanvas" xmlns:cx="http://schemas.microsoft.com/office/drawing/2014/chartex" xmlns:mc="http://schemas.openxmlformats.org/markup-compatibility/2006" xmlns:o="urn:schemas-microsoft-com:office:office" xmlns:r="http://schemas.openxmlformats.org/officeDocument/2006/relationships" xmlns:m="http://schemas.openxmlformats.org/officeDocument/2006/math" xmlns:v="urn:schemas-microsoft-com:vml" xmlns:wp14="http://schemas.microsoft.com/office/word/2010/wordprocessingDrawing" xmlns:wp="http://schemas.openxmlformats.org/drawingml/2006/wordprocessingDrawing" xmlns:w10="urn:schemas-microsoft-com:office:word" xmlns:w="http://schemas.openxmlformats.org/wordprocessingml/2006/main" xmlns:w14="http://schemas.microsoft.com/office/word/2010/wordml" xmlns:w15="http://schemas.microsoft.com/office/word/2012/wordml" xmlns:w16se="http://schemas.microsoft.com/office/word/2015/wordml/symex" xmlns:wpg="http://schemas.microsoft.com/office/word/2010/wordprocessingGroup" xmlns:wpi="http://schemas.microsoft.com/office/word/2010/wordprocessingInk" xmlns:wne="http://schemas.microsoft.com/office/word/2006/wordml" xmlns:wps="http://schemas.microsoft.com/office/word/2010/wordprocessingShape" mc:Ignorable="w14 w15 w16se wp14">
+<w:numbering xmlns:wpc="http://schemas.microsoft.com/office/word/2010/wordprocessingCanvas" xmlns:cx="http://schemas.microsoft.com/office/drawing/2014/chartex" xmlns:cx1="http://schemas.microsoft.com/office/drawing/2015/9/8/chartex" xmlns:mc="http://schemas.openxmlformats.org/markup-compatibility/2006" xmlns:o="urn:schemas-microsoft-com:office:office" xmlns:r="http://schemas.openxmlformats.org/officeDocument/2006/relationships" xmlns:m="http://schemas.openxmlformats.org/officeDocument/2006/math" xmlns:v="urn:schemas-microsoft-com:vml" xmlns:wp14="http://schemas.microsoft.com/office/word/2010/wordprocessingDrawing" xmlns:wp="http://schemas.openxmlformats.org/drawingml/2006/wordprocessingDrawing" xmlns:w10="urn:schemas-microsoft-com:office:word" xmlns:w="http://schemas.openxmlformats.org/wordprocessingml/2006/main" xmlns:w14="http://schemas.microsoft.com/office/word/2010/wordml" xmlns:w15="http://schemas.microsoft.com/office/word/2012/wordml" xmlns:w16se="http://schemas.microsoft.com/office/word/2015/wordml/symex" xmlns:wpg="http://schemas.microsoft.com/office/word/2010/wordprocessingGroup" xmlns:wpi="http://schemas.microsoft.com/office/word/2010/wordprocessingInk" xmlns:wne="http://schemas.microsoft.com/office/word/2006/wordml" xmlns:wps="http://schemas.microsoft.com/office/word/2010/wordprocessingShape" mc:Ignorable="w14 w15 w16se wp14">
   <w:abstractNum w:abstractNumId="0" w15:restartNumberingAfterBreak="0">
     <w:nsid w:val="1D322D70"/>
     <w:multiLevelType w:val="hybridMultilevel"/>
@@ -587,6 +660,232 @@
     </w:lvl>
   </w:abstractNum>
   <w:abstractNum w:abstractNumId="1" w15:restartNumberingAfterBreak="0">
+    <w:nsid w:val="3AC5620B"/>
+    <w:multiLevelType w:val="hybridMultilevel"/>
+    <w:tmpl w:val="1668DDFC"/>
+    <w:lvl w:ilvl="0" w:tplc="040C0001">
+      <w:start w:val="1"/>
+      <w:numFmt w:val="bullet"/>
+      <w:lvlText w:val=""/>
+      <w:lvlJc w:val="left"/>
+      <w:pPr>
+        <w:ind w:left="720" w:hanging="360"/>
+      </w:pPr>
+      <w:rPr>
+        <w:rFonts w:ascii="Symbol" w:hAnsi="Symbol" w:hint="default"/>
+      </w:rPr>
+    </w:lvl>
+    <w:lvl w:ilvl="1" w:tplc="040C0003" w:tentative="1">
+      <w:start w:val="1"/>
+      <w:numFmt w:val="bullet"/>
+      <w:lvlText w:val="o"/>
+      <w:lvlJc w:val="left"/>
+      <w:pPr>
+        <w:ind w:left="1440" w:hanging="360"/>
+      </w:pPr>
+      <w:rPr>
+        <w:rFonts w:ascii="Courier New" w:hAnsi="Courier New" w:cs="Courier New" w:hint="default"/>
+      </w:rPr>
+    </w:lvl>
+    <w:lvl w:ilvl="2" w:tplc="040C0005" w:tentative="1">
+      <w:start w:val="1"/>
+      <w:numFmt w:val="bullet"/>
+      <w:lvlText w:val=""/>
+      <w:lvlJc w:val="left"/>
+      <w:pPr>
+        <w:ind w:left="2160" w:hanging="360"/>
+      </w:pPr>
+      <w:rPr>
+        <w:rFonts w:ascii="Wingdings" w:hAnsi="Wingdings" w:hint="default"/>
+      </w:rPr>
+    </w:lvl>
+    <w:lvl w:ilvl="3" w:tplc="040C0001" w:tentative="1">
+      <w:start w:val="1"/>
+      <w:numFmt w:val="bullet"/>
+      <w:lvlText w:val=""/>
+      <w:lvlJc w:val="left"/>
+      <w:pPr>
+        <w:ind w:left="2880" w:hanging="360"/>
+      </w:pPr>
+      <w:rPr>
+        <w:rFonts w:ascii="Symbol" w:hAnsi="Symbol" w:hint="default"/>
+      </w:rPr>
+    </w:lvl>
+    <w:lvl w:ilvl="4" w:tplc="040C0003" w:tentative="1">
+      <w:start w:val="1"/>
+      <w:numFmt w:val="bullet"/>
+      <w:lvlText w:val="o"/>
+      <w:lvlJc w:val="left"/>
+      <w:pPr>
+        <w:ind w:left="3600" w:hanging="360"/>
+      </w:pPr>
+      <w:rPr>
+        <w:rFonts w:ascii="Courier New" w:hAnsi="Courier New" w:cs="Courier New" w:hint="default"/>
+      </w:rPr>
+    </w:lvl>
+    <w:lvl w:ilvl="5" w:tplc="040C0005" w:tentative="1">
+      <w:start w:val="1"/>
+      <w:numFmt w:val="bullet"/>
+      <w:lvlText w:val=""/>
+      <w:lvlJc w:val="left"/>
+      <w:pPr>
+        <w:ind w:left="4320" w:hanging="360"/>
+      </w:pPr>
+      <w:rPr>
+        <w:rFonts w:ascii="Wingdings" w:hAnsi="Wingdings" w:hint="default"/>
+      </w:rPr>
+    </w:lvl>
+    <w:lvl w:ilvl="6" w:tplc="040C0001" w:tentative="1">
+      <w:start w:val="1"/>
+      <w:numFmt w:val="bullet"/>
+      <w:lvlText w:val=""/>
+      <w:lvlJc w:val="left"/>
+      <w:pPr>
+        <w:ind w:left="5040" w:hanging="360"/>
+      </w:pPr>
+      <w:rPr>
+        <w:rFonts w:ascii="Symbol" w:hAnsi="Symbol" w:hint="default"/>
+      </w:rPr>
+    </w:lvl>
+    <w:lvl w:ilvl="7" w:tplc="040C0003" w:tentative="1">
+      <w:start w:val="1"/>
+      <w:numFmt w:val="bullet"/>
+      <w:lvlText w:val="o"/>
+      <w:lvlJc w:val="left"/>
+      <w:pPr>
+        <w:ind w:left="5760" w:hanging="360"/>
+      </w:pPr>
+      <w:rPr>
+        <w:rFonts w:ascii="Courier New" w:hAnsi="Courier New" w:cs="Courier New" w:hint="default"/>
+      </w:rPr>
+    </w:lvl>
+    <w:lvl w:ilvl="8" w:tplc="040C0005" w:tentative="1">
+      <w:start w:val="1"/>
+      <w:numFmt w:val="bullet"/>
+      <w:lvlText w:val=""/>
+      <w:lvlJc w:val="left"/>
+      <w:pPr>
+        <w:ind w:left="6480" w:hanging="360"/>
+      </w:pPr>
+      <w:rPr>
+        <w:rFonts w:ascii="Wingdings" w:hAnsi="Wingdings" w:hint="default"/>
+      </w:rPr>
+    </w:lvl>
+  </w:abstractNum>
+  <w:abstractNum w:abstractNumId="2" w15:restartNumberingAfterBreak="0">
+    <w:nsid w:val="490E7138"/>
+    <w:multiLevelType w:val="hybridMultilevel"/>
+    <w:tmpl w:val="88DA9DD8"/>
+    <w:lvl w:ilvl="0" w:tplc="040C0001">
+      <w:start w:val="1"/>
+      <w:numFmt w:val="bullet"/>
+      <w:lvlText w:val=""/>
+      <w:lvlJc w:val="left"/>
+      <w:pPr>
+        <w:ind w:left="720" w:hanging="360"/>
+      </w:pPr>
+      <w:rPr>
+        <w:rFonts w:ascii="Symbol" w:hAnsi="Symbol" w:hint="default"/>
+      </w:rPr>
+    </w:lvl>
+    <w:lvl w:ilvl="1" w:tplc="040C0003" w:tentative="1">
+      <w:start w:val="1"/>
+      <w:numFmt w:val="bullet"/>
+      <w:lvlText w:val="o"/>
+      <w:lvlJc w:val="left"/>
+      <w:pPr>
+        <w:ind w:left="1440" w:hanging="360"/>
+      </w:pPr>
+      <w:rPr>
+        <w:rFonts w:ascii="Courier New" w:hAnsi="Courier New" w:cs="Courier New" w:hint="default"/>
+      </w:rPr>
+    </w:lvl>
+    <w:lvl w:ilvl="2" w:tplc="040C0005" w:tentative="1">
+      <w:start w:val="1"/>
+      <w:numFmt w:val="bullet"/>
+      <w:lvlText w:val=""/>
+      <w:lvlJc w:val="left"/>
+      <w:pPr>
+        <w:ind w:left="2160" w:hanging="360"/>
+      </w:pPr>
+      <w:rPr>
+        <w:rFonts w:ascii="Wingdings" w:hAnsi="Wingdings" w:hint="default"/>
+      </w:rPr>
+    </w:lvl>
+    <w:lvl w:ilvl="3" w:tplc="040C0001" w:tentative="1">
+      <w:start w:val="1"/>
+      <w:numFmt w:val="bullet"/>
+      <w:lvlText w:val=""/>
+      <w:lvlJc w:val="left"/>
+      <w:pPr>
+        <w:ind w:left="2880" w:hanging="360"/>
+      </w:pPr>
+      <w:rPr>
+        <w:rFonts w:ascii="Symbol" w:hAnsi="Symbol" w:hint="default"/>
+      </w:rPr>
+    </w:lvl>
+    <w:lvl w:ilvl="4" w:tplc="040C0003" w:tentative="1">
+      <w:start w:val="1"/>
+      <w:numFmt w:val="bullet"/>
+      <w:lvlText w:val="o"/>
+      <w:lvlJc w:val="left"/>
+      <w:pPr>
+        <w:ind w:left="3600" w:hanging="360"/>
+      </w:pPr>
+      <w:rPr>
+        <w:rFonts w:ascii="Courier New" w:hAnsi="Courier New" w:cs="Courier New" w:hint="default"/>
+      </w:rPr>
+    </w:lvl>
+    <w:lvl w:ilvl="5" w:tplc="040C0005" w:tentative="1">
+      <w:start w:val="1"/>
+      <w:numFmt w:val="bullet"/>
+      <w:lvlText w:val=""/>
+      <w:lvlJc w:val="left"/>
+      <w:pPr>
+        <w:ind w:left="4320" w:hanging="360"/>
+      </w:pPr>
+      <w:rPr>
+        <w:rFonts w:ascii="Wingdings" w:hAnsi="Wingdings" w:hint="default"/>
+      </w:rPr>
+    </w:lvl>
+    <w:lvl w:ilvl="6" w:tplc="040C0001" w:tentative="1">
+      <w:start w:val="1"/>
+      <w:numFmt w:val="bullet"/>
+      <w:lvlText w:val=""/>
+      <w:lvlJc w:val="left"/>
+      <w:pPr>
+        <w:ind w:left="5040" w:hanging="360"/>
+      </w:pPr>
+      <w:rPr>
+        <w:rFonts w:ascii="Symbol" w:hAnsi="Symbol" w:hint="default"/>
+      </w:rPr>
+    </w:lvl>
+    <w:lvl w:ilvl="7" w:tplc="040C0003" w:tentative="1">
+      <w:start w:val="1"/>
+      <w:numFmt w:val="bullet"/>
+      <w:lvlText w:val="o"/>
+      <w:lvlJc w:val="left"/>
+      <w:pPr>
+        <w:ind w:left="5760" w:hanging="360"/>
+      </w:pPr>
+      <w:rPr>
+        <w:rFonts w:ascii="Courier New" w:hAnsi="Courier New" w:cs="Courier New" w:hint="default"/>
+      </w:rPr>
+    </w:lvl>
+    <w:lvl w:ilvl="8" w:tplc="040C0005" w:tentative="1">
+      <w:start w:val="1"/>
+      <w:numFmt w:val="bullet"/>
+      <w:lvlText w:val=""/>
+      <w:lvlJc w:val="left"/>
+      <w:pPr>
+        <w:ind w:left="6480" w:hanging="360"/>
+      </w:pPr>
+      <w:rPr>
+        <w:rFonts w:ascii="Wingdings" w:hAnsi="Wingdings" w:hint="default"/>
+      </w:rPr>
+    </w:lvl>
+  </w:abstractNum>
+  <w:abstractNum w:abstractNumId="3" w15:restartNumberingAfterBreak="0">
     <w:nsid w:val="4D3F22C0"/>
     <w:multiLevelType w:val="hybridMultilevel"/>
     <w:tmpl w:val="84D2E9BE"/>
@@ -675,7 +974,7 @@
       </w:pPr>
     </w:lvl>
   </w:abstractNum>
-  <w:abstractNum w:abstractNumId="2" w15:restartNumberingAfterBreak="0">
+  <w:abstractNum w:abstractNumId="4" w15:restartNumberingAfterBreak="0">
     <w:nsid w:val="4EFE3823"/>
     <w:multiLevelType w:val="hybridMultilevel"/>
     <w:tmpl w:val="B980FA74"/>
@@ -815,7 +1114,7 @@
       </w:rPr>
     </w:lvl>
   </w:abstractNum>
-  <w:abstractNum w:abstractNumId="3" w15:restartNumberingAfterBreak="0">
+  <w:abstractNum w:abstractNumId="5" w15:restartNumberingAfterBreak="0">
     <w:nsid w:val="674D307E"/>
     <w:multiLevelType w:val="hybridMultilevel"/>
     <w:tmpl w:val="FA0E9700"/>
@@ -928,7 +1227,7 @@
       </w:pPr>
     </w:lvl>
   </w:abstractNum>
-  <w:abstractNum w:abstractNumId="4" w15:restartNumberingAfterBreak="0">
+  <w:abstractNum w:abstractNumId="6" w15:restartNumberingAfterBreak="0">
     <w:nsid w:val="7C964AF3"/>
     <w:multiLevelType w:val="hybridMultilevel"/>
     <w:tmpl w:val="8E467792"/>
@@ -1018,19 +1317,25 @@
     </w:lvl>
   </w:abstractNum>
   <w:num w:numId="1">
+    <w:abstractNumId w:val="5"/>
+  </w:num>
+  <w:num w:numId="2">
     <w:abstractNumId w:val="3"/>
   </w:num>
-  <w:num w:numId="2">
-    <w:abstractNumId w:val="1"/>
-  </w:num>
   <w:num w:numId="3">
-    <w:abstractNumId w:val="4"/>
+    <w:abstractNumId w:val="6"/>
   </w:num>
   <w:num w:numId="4">
-    <w:abstractNumId w:val="2"/>
+    <w:abstractNumId w:val="4"/>
   </w:num>
   <w:num w:numId="5">
     <w:abstractNumId w:val="0"/>
+  </w:num>
+  <w:num w:numId="6">
+    <w:abstractNumId w:val="1"/>
+  </w:num>
+  <w:num w:numId="7">
+    <w:abstractNumId w:val="2"/>
   </w:num>
 </w:numbering>
 </file>
@@ -1432,6 +1737,7 @@
   <w:style w:type="character" w:default="1" w:styleId="Policepardfaut">
     <w:name w:val="Default Paragraph Font"/>
     <w:uiPriority w:val="1"/>
+    <w:semiHidden/>
     <w:unhideWhenUsed/>
   </w:style>
   <w:style w:type="table" w:default="1" w:styleId="TableauNormal">

</xml_diff>